<commit_message>
Resumo Tema 5 Programação em Android Completo (falta os exercícios do sala de aula)
</commit_message>
<xml_diff>
--- a/PDF-das-materias 6 semestre/Programação Para Dispositivos Móveis em Android/Resumo-Tema-5.docx
+++ b/PDF-das-materias 6 semestre/Programação Para Dispositivos Móveis em Android/Resumo-Tema-5.docx
@@ -251,7 +251,128 @@
     <w:p>
       <w:r>
         <w:lastRenderedPageBreak/>
-        <w:t>Falta o modulo 3</w:t>
+        <w:drawing>
+          <wp:inline distT="0" distB="0" distL="0" distR="0" wp14:anchorId="4F618EA9" wp14:editId="613AA988">
+            <wp:extent cx="5943600" cy="3449320"/>
+            <wp:effectExtent l="0" t="0" r="0" b="0"/>
+            <wp:docPr id="461263788" name="Imagem 1" descr="Texto&#10;&#10;O conteúdo gerado por IA pode estar incorreto."/>
+            <wp:cNvGraphicFramePr>
+              <a:graphicFrameLocks xmlns:a="http://schemas.openxmlformats.org/drawingml/2006/main" noChangeAspect="1"/>
+            </wp:cNvGraphicFramePr>
+            <a:graphic xmlns:a="http://schemas.openxmlformats.org/drawingml/2006/main">
+              <a:graphicData uri="http://schemas.openxmlformats.org/drawingml/2006/picture">
+                <pic:pic xmlns:pic="http://schemas.openxmlformats.org/drawingml/2006/picture">
+                  <pic:nvPicPr>
+                    <pic:cNvPr id="461263788" name="Imagem 1" descr="Texto&#10;&#10;O conteúdo gerado por IA pode estar incorreto."/>
+                    <pic:cNvPicPr/>
+                  </pic:nvPicPr>
+                  <pic:blipFill>
+                    <a:blip r:embed="rId8"/>
+                    <a:stretch>
+                      <a:fillRect/>
+                    </a:stretch>
+                  </pic:blipFill>
+                  <pic:spPr>
+                    <a:xfrm>
+                      <a:off x="0" y="0"/>
+                      <a:ext cx="5943600" cy="3449320"/>
+                    </a:xfrm>
+                    <a:prstGeom prst="rect">
+                      <a:avLst/>
+                    </a:prstGeom>
+                  </pic:spPr>
+                </pic:pic>
+              </a:graphicData>
+            </a:graphic>
+          </wp:inline>
+        </w:drawing>
+      </w:r>
+    </w:p>
+    <w:p>
+      <w:r>
+        <w:drawing>
+          <wp:inline distT="0" distB="0" distL="0" distR="0" wp14:anchorId="48E83822" wp14:editId="4FC6D508">
+            <wp:extent cx="5943600" cy="1929130"/>
+            <wp:effectExtent l="0" t="0" r="0" b="0"/>
+            <wp:docPr id="559671221" name="Imagem 1" descr="Texto&#10;&#10;O conteúdo gerado por IA pode estar incorreto."/>
+            <wp:cNvGraphicFramePr>
+              <a:graphicFrameLocks xmlns:a="http://schemas.openxmlformats.org/drawingml/2006/main" noChangeAspect="1"/>
+            </wp:cNvGraphicFramePr>
+            <a:graphic xmlns:a="http://schemas.openxmlformats.org/drawingml/2006/main">
+              <a:graphicData uri="http://schemas.openxmlformats.org/drawingml/2006/picture">
+                <pic:pic xmlns:pic="http://schemas.openxmlformats.org/drawingml/2006/picture">
+                  <pic:nvPicPr>
+                    <pic:cNvPr id="559671221" name="Imagem 1" descr="Texto&#10;&#10;O conteúdo gerado por IA pode estar incorreto."/>
+                    <pic:cNvPicPr/>
+                  </pic:nvPicPr>
+                  <pic:blipFill>
+                    <a:blip r:embed="rId9"/>
+                    <a:stretch>
+                      <a:fillRect/>
+                    </a:stretch>
+                  </pic:blipFill>
+                  <pic:spPr>
+                    <a:xfrm>
+                      <a:off x="0" y="0"/>
+                      <a:ext cx="5943600" cy="1929130"/>
+                    </a:xfrm>
+                    <a:prstGeom prst="rect">
+                      <a:avLst/>
+                    </a:prstGeom>
+                  </pic:spPr>
+                </pic:pic>
+              </a:graphicData>
+            </a:graphic>
+          </wp:inline>
+        </w:drawing>
+      </w:r>
+    </w:p>
+    <w:p/>
+    <w:p/>
+    <w:p/>
+    <w:p/>
+    <w:p/>
+    <w:p/>
+    <w:p/>
+    <w:p/>
+    <w:p>
+      <w:r>
+        <w:lastRenderedPageBreak/>
+        <w:drawing>
+          <wp:inline distT="0" distB="0" distL="0" distR="0" wp14:anchorId="2476286E" wp14:editId="3FB58703">
+            <wp:extent cx="5943600" cy="4900930"/>
+            <wp:effectExtent l="0" t="0" r="0" b="0"/>
+            <wp:docPr id="2005644107" name="Imagem 1" descr="Interface gráfica do usuário, Texto, Aplicativo, Email&#10;&#10;O conteúdo gerado por IA pode estar incorreto."/>
+            <wp:cNvGraphicFramePr>
+              <a:graphicFrameLocks xmlns:a="http://schemas.openxmlformats.org/drawingml/2006/main" noChangeAspect="1"/>
+            </wp:cNvGraphicFramePr>
+            <a:graphic xmlns:a="http://schemas.openxmlformats.org/drawingml/2006/main">
+              <a:graphicData uri="http://schemas.openxmlformats.org/drawingml/2006/picture">
+                <pic:pic xmlns:pic="http://schemas.openxmlformats.org/drawingml/2006/picture">
+                  <pic:nvPicPr>
+                    <pic:cNvPr id="2005644107" name="Imagem 1" descr="Interface gráfica do usuário, Texto, Aplicativo, Email&#10;&#10;O conteúdo gerado por IA pode estar incorreto."/>
+                    <pic:cNvPicPr/>
+                  </pic:nvPicPr>
+                  <pic:blipFill>
+                    <a:blip r:embed="rId10"/>
+                    <a:stretch>
+                      <a:fillRect/>
+                    </a:stretch>
+                  </pic:blipFill>
+                  <pic:spPr>
+                    <a:xfrm>
+                      <a:off x="0" y="0"/>
+                      <a:ext cx="5943600" cy="4900930"/>
+                    </a:xfrm>
+                    <a:prstGeom prst="rect">
+                      <a:avLst/>
+                    </a:prstGeom>
+                  </pic:spPr>
+                </pic:pic>
+              </a:graphicData>
+            </a:graphic>
+          </wp:inline>
+        </w:drawing>
       </w:r>
     </w:p>
     <w:sectPr>

</xml_diff>